<commit_message>
Final compilation of document
</commit_message>
<xml_diff>
--- a/Templates/template.docx
+++ b/Templates/template.docx
@@ -400,7 +400,7 @@
   <w:abstractNum w:abstractNumId="0" w15:restartNumberingAfterBreak="0">
     <w:nsid w:val="FFFFFF7C"/>
     <w:multiLevelType w:val="singleLevel"/>
-    <w:tmpl w:val="6A20BEA4"/>
+    <w:tmpl w:val="ACC0F278"/>
     <w:lvl w:ilvl="0">
       <w:start w:val="1"/>
       <w:numFmt w:val="decimal"/>
@@ -417,7 +417,7 @@
   <w:abstractNum w:abstractNumId="1" w15:restartNumberingAfterBreak="0">
     <w:nsid w:val="FFFFFF7D"/>
     <w:multiLevelType w:val="singleLevel"/>
-    <w:tmpl w:val="6494F108"/>
+    <w:tmpl w:val="1FA2E588"/>
     <w:lvl w:ilvl="0">
       <w:start w:val="1"/>
       <w:numFmt w:val="decimal"/>
@@ -434,7 +434,7 @@
   <w:abstractNum w:abstractNumId="2" w15:restartNumberingAfterBreak="0">
     <w:nsid w:val="FFFFFF7E"/>
     <w:multiLevelType w:val="singleLevel"/>
-    <w:tmpl w:val="6CAA3332"/>
+    <w:tmpl w:val="767C0520"/>
     <w:lvl w:ilvl="0">
       <w:start w:val="1"/>
       <w:numFmt w:val="decimal"/>
@@ -451,7 +451,7 @@
   <w:abstractNum w:abstractNumId="3" w15:restartNumberingAfterBreak="0">
     <w:nsid w:val="FFFFFF7F"/>
     <w:multiLevelType w:val="singleLevel"/>
-    <w:tmpl w:val="53FEB5B4"/>
+    <w:tmpl w:val="E0244126"/>
     <w:lvl w:ilvl="0">
       <w:start w:val="1"/>
       <w:numFmt w:val="decimal"/>
@@ -468,7 +468,7 @@
   <w:abstractNum w:abstractNumId="4" w15:restartNumberingAfterBreak="0">
     <w:nsid w:val="FFFFFF80"/>
     <w:multiLevelType w:val="singleLevel"/>
-    <w:tmpl w:val="8346A628"/>
+    <w:tmpl w:val="9CD64538"/>
     <w:lvl w:ilvl="0">
       <w:start w:val="1"/>
       <w:numFmt w:val="bullet"/>
@@ -488,7 +488,7 @@
   <w:abstractNum w:abstractNumId="5" w15:restartNumberingAfterBreak="0">
     <w:nsid w:val="FFFFFF81"/>
     <w:multiLevelType w:val="singleLevel"/>
-    <w:tmpl w:val="C8C4AD00"/>
+    <w:tmpl w:val="3BF6DF74"/>
     <w:lvl w:ilvl="0">
       <w:start w:val="1"/>
       <w:numFmt w:val="bullet"/>
@@ -508,7 +508,7 @@
   <w:abstractNum w:abstractNumId="6" w15:restartNumberingAfterBreak="0">
     <w:nsid w:val="FFFFFF82"/>
     <w:multiLevelType w:val="singleLevel"/>
-    <w:tmpl w:val="87A43162"/>
+    <w:tmpl w:val="D64A9596"/>
     <w:lvl w:ilvl="0">
       <w:start w:val="1"/>
       <w:numFmt w:val="bullet"/>
@@ -528,7 +528,7 @@
   <w:abstractNum w:abstractNumId="7" w15:restartNumberingAfterBreak="0">
     <w:nsid w:val="FFFFFF83"/>
     <w:multiLevelType w:val="singleLevel"/>
-    <w:tmpl w:val="B43CDB3E"/>
+    <w:tmpl w:val="F912B2EC"/>
     <w:lvl w:ilvl="0">
       <w:start w:val="1"/>
       <w:numFmt w:val="bullet"/>
@@ -548,7 +548,7 @@
   <w:abstractNum w:abstractNumId="8" w15:restartNumberingAfterBreak="0">
     <w:nsid w:val="FFFFFF88"/>
     <w:multiLevelType w:val="singleLevel"/>
-    <w:tmpl w:val="EC366ABE"/>
+    <w:tmpl w:val="3754FB2E"/>
     <w:lvl w:ilvl="0">
       <w:start w:val="1"/>
       <w:numFmt w:val="decimal"/>
@@ -565,7 +565,7 @@
   <w:abstractNum w:abstractNumId="9" w15:restartNumberingAfterBreak="0">
     <w:nsid w:val="FFFFFF89"/>
     <w:multiLevelType w:val="singleLevel"/>
-    <w:tmpl w:val="598A9DCA"/>
+    <w:tmpl w:val="EF3A3142"/>
     <w:lvl w:ilvl="0">
       <w:start w:val="1"/>
       <w:numFmt w:val="bullet"/>
@@ -1556,7 +1556,7 @@
   <w:style w:type="paragraph" w:default="1" w:styleId="Normal">
     <w:name w:val="Normal"/>
     <w:qFormat/>
-    <w:rsid w:val="00AC77E8"/>
+    <w:rsid w:val="00582CA2"/>
     <w:rPr>
       <w:rFonts w:asciiTheme="majorBidi" w:hAnsiTheme="majorBidi"/>
     </w:rPr>
@@ -1805,7 +1805,7 @@
     <w:next w:val="BodyText"/>
     <w:autoRedefine/>
     <w:qFormat/>
-    <w:rsid w:val="00B40AD7"/>
+    <w:rsid w:val="00582CA2"/>
     <w:pPr>
       <w:keepNext/>
       <w:keepLines/>
@@ -2448,6 +2448,184 @@
       <w:sz w:val="22"/>
       <w:szCs w:val="20"/>
     </w:rPr>
+  </w:style>
+  <w:style w:type="table" w:customStyle="1" w:styleId="DefaultTable">
+    <w:name w:val="Default Table"/>
+    <w:basedOn w:val="Table"/>
+    <w:uiPriority w:val="99"/>
+    <w:rsid w:val="00582CA2"/>
+    <w:pPr>
+      <w:spacing w:line="360" w:lineRule="auto"/>
+    </w:pPr>
+    <w:rPr>
+      <w:rFonts w:asciiTheme="majorBidi" w:hAnsiTheme="majorBidi"/>
+      <w:szCs w:val="20"/>
+    </w:rPr>
+    <w:tblPr>
+      <w:tblBorders>
+        <w:bottom w:val="single" w:sz="4" w:space="0" w:color="auto"/>
+        <w:insideH w:val="single" w:sz="4" w:space="0" w:color="auto"/>
+        <w:insideV w:val="single" w:sz="4" w:space="0" w:color="auto"/>
+      </w:tblBorders>
+    </w:tblPr>
+    <w:tcPr>
+      <w:vAlign w:val="center"/>
+    </w:tcPr>
+    <w:tblStylePr w:type="firstRow">
+      <w:pPr>
+        <w:wordWrap/>
+        <w:spacing w:line="360" w:lineRule="auto"/>
+        <w:jc w:val="left"/>
+      </w:pPr>
+      <w:rPr>
+        <w:rFonts w:asciiTheme="majorBidi" w:hAnsiTheme="majorBidi"/>
+        <w:b/>
+        <w:bCs/>
+        <w:sz w:val="24"/>
+      </w:rPr>
+      <w:tblPr/>
+      <w:tcPr>
+        <w:tcBorders>
+          <w:top w:val="nil"/>
+          <w:left w:val="nil"/>
+          <w:bottom w:val="double" w:sz="4" w:space="0" w:color="auto"/>
+          <w:right w:val="nil"/>
+          <w:insideH w:val="nil"/>
+          <w:insideV w:val="nil"/>
+        </w:tcBorders>
+      </w:tcPr>
+    </w:tblStylePr>
+    <w:tblStylePr w:type="lastRow">
+      <w:rPr>
+        <w:b/>
+        <w:bCs/>
+      </w:rPr>
+      <w:tblPr/>
+      <w:tcPr>
+        <w:tcBorders>
+          <w:top w:val="single" w:sz="4" w:space="0" w:color="7F7F7F" w:themeColor="text1" w:themeTint="80"/>
+          <w:bottom w:val="nil"/>
+        </w:tcBorders>
+      </w:tcPr>
+    </w:tblStylePr>
+    <w:tblStylePr w:type="firstCol">
+      <w:rPr>
+        <w:b/>
+        <w:bCs/>
+      </w:rPr>
+    </w:tblStylePr>
+    <w:tblStylePr w:type="lastCol">
+      <w:rPr>
+        <w:b/>
+        <w:bCs/>
+      </w:rPr>
+    </w:tblStylePr>
+    <w:tblStylePr w:type="band1Vert">
+      <w:tblPr/>
+      <w:tcPr>
+        <w:tcBorders>
+          <w:left w:val="single" w:sz="4" w:space="0" w:color="7F7F7F" w:themeColor="text1" w:themeTint="80"/>
+          <w:right w:val="single" w:sz="4" w:space="0" w:color="7F7F7F" w:themeColor="text1" w:themeTint="80"/>
+        </w:tcBorders>
+      </w:tcPr>
+    </w:tblStylePr>
+    <w:tblStylePr w:type="band2Vert">
+      <w:tblPr/>
+      <w:tcPr>
+        <w:tcBorders>
+          <w:left w:val="single" w:sz="4" w:space="0" w:color="7F7F7F" w:themeColor="text1" w:themeTint="80"/>
+          <w:right w:val="single" w:sz="4" w:space="0" w:color="7F7F7F" w:themeColor="text1" w:themeTint="80"/>
+        </w:tcBorders>
+      </w:tcPr>
+    </w:tblStylePr>
+    <w:tblStylePr w:type="band1Horz">
+      <w:tblPr/>
+      <w:tcPr>
+        <w:tcBorders>
+          <w:top w:val="single" w:sz="4" w:space="0" w:color="7F7F7F" w:themeColor="text1" w:themeTint="80"/>
+          <w:bottom w:val="single" w:sz="4" w:space="0" w:color="7F7F7F" w:themeColor="text1" w:themeTint="80"/>
+        </w:tcBorders>
+      </w:tcPr>
+    </w:tblStylePr>
+  </w:style>
+  <w:style w:type="table" w:styleId="PlainTable2">
+    <w:name w:val="Plain Table 2"/>
+    <w:basedOn w:val="TableNormal"/>
+    <w:rsid w:val="000C286D"/>
+    <w:pPr>
+      <w:spacing w:after="0"/>
+    </w:pPr>
+    <w:tblPr>
+      <w:tblStyleRowBandSize w:val="1"/>
+      <w:tblStyleColBandSize w:val="1"/>
+      <w:tblBorders>
+        <w:top w:val="single" w:sz="4" w:space="0" w:color="7F7F7F" w:themeColor="text1" w:themeTint="80"/>
+        <w:bottom w:val="single" w:sz="4" w:space="0" w:color="7F7F7F" w:themeColor="text1" w:themeTint="80"/>
+      </w:tblBorders>
+    </w:tblPr>
+    <w:tblStylePr w:type="firstRow">
+      <w:rPr>
+        <w:b/>
+        <w:bCs/>
+      </w:rPr>
+      <w:tblPr/>
+      <w:tcPr>
+        <w:tcBorders>
+          <w:bottom w:val="single" w:sz="4" w:space="0" w:color="7F7F7F" w:themeColor="text1" w:themeTint="80"/>
+        </w:tcBorders>
+      </w:tcPr>
+    </w:tblStylePr>
+    <w:tblStylePr w:type="lastRow">
+      <w:rPr>
+        <w:b/>
+        <w:bCs/>
+      </w:rPr>
+      <w:tblPr/>
+      <w:tcPr>
+        <w:tcBorders>
+          <w:top w:val="single" w:sz="4" w:space="0" w:color="7F7F7F" w:themeColor="text1" w:themeTint="80"/>
+        </w:tcBorders>
+      </w:tcPr>
+    </w:tblStylePr>
+    <w:tblStylePr w:type="firstCol">
+      <w:rPr>
+        <w:b/>
+        <w:bCs/>
+      </w:rPr>
+    </w:tblStylePr>
+    <w:tblStylePr w:type="lastCol">
+      <w:rPr>
+        <w:b/>
+        <w:bCs/>
+      </w:rPr>
+    </w:tblStylePr>
+    <w:tblStylePr w:type="band1Vert">
+      <w:tblPr/>
+      <w:tcPr>
+        <w:tcBorders>
+          <w:left w:val="single" w:sz="4" w:space="0" w:color="7F7F7F" w:themeColor="text1" w:themeTint="80"/>
+          <w:right w:val="single" w:sz="4" w:space="0" w:color="7F7F7F" w:themeColor="text1" w:themeTint="80"/>
+        </w:tcBorders>
+      </w:tcPr>
+    </w:tblStylePr>
+    <w:tblStylePr w:type="band2Vert">
+      <w:tblPr/>
+      <w:tcPr>
+        <w:tcBorders>
+          <w:left w:val="single" w:sz="4" w:space="0" w:color="7F7F7F" w:themeColor="text1" w:themeTint="80"/>
+          <w:right w:val="single" w:sz="4" w:space="0" w:color="7F7F7F" w:themeColor="text1" w:themeTint="80"/>
+        </w:tcBorders>
+      </w:tcPr>
+    </w:tblStylePr>
+    <w:tblStylePr w:type="band1Horz">
+      <w:tblPr/>
+      <w:tcPr>
+        <w:tcBorders>
+          <w:top w:val="single" w:sz="4" w:space="0" w:color="7F7F7F" w:themeColor="text1" w:themeTint="80"/>
+          <w:bottom w:val="single" w:sz="4" w:space="0" w:color="7F7F7F" w:themeColor="text1" w:themeTint="80"/>
+        </w:tcBorders>
+      </w:tcPr>
+    </w:tblStylePr>
   </w:style>
 </w:styles>
 </file>

</xml_diff>